<commit_message>
Portfolio update and code comments
Readme has a few new screenshots.
EnteringDetails form class now has comments for methods.
</commit_message>
<xml_diff>
--- a/GymApp/Docs/README.docx
+++ b/GymApp/Docs/README.docx
@@ -652,6 +652,7 @@
       <w:bookmarkStart w:id="9" w:name="classes"/>
       <w:bookmarkEnd w:id="8"/>
       <w:r>
+        <w:lastRenderedPageBreak/>
         <w:t>Classes</w:t>
       </w:r>
       <w:bookmarkEnd w:id="9"/>
@@ -664,13 +665,144 @@
         <w:t>CalculatorEngine.cs</w:t>
       </w:r>
     </w:p>
+    <w:p>
+      <w:r>
+        <w:rPr>
+          <w:noProof/>
+        </w:rPr>
+        <w:drawing>
+          <wp:inline distT="0" distB="0" distL="0" distR="0" wp14:anchorId="5CBB4207" wp14:editId="10F685DE">
+            <wp:extent cx="5731510" cy="4701540"/>
+            <wp:effectExtent l="0" t="0" r="0" b="0"/>
+            <wp:docPr id="5" name="Picture 5"/>
+            <wp:cNvGraphicFramePr>
+              <a:graphicFrameLocks xmlns:a="http://schemas.openxmlformats.org/drawingml/2006/main" noChangeAspect="1"/>
+            </wp:cNvGraphicFramePr>
+            <a:graphic xmlns:a="http://schemas.openxmlformats.org/drawingml/2006/main">
+              <a:graphicData uri="http://schemas.openxmlformats.org/drawingml/2006/picture">
+                <pic:pic xmlns:pic="http://schemas.openxmlformats.org/drawingml/2006/picture">
+                  <pic:nvPicPr>
+                    <pic:cNvPr id="1" name=""/>
+                    <pic:cNvPicPr/>
+                  </pic:nvPicPr>
+                  <pic:blipFill>
+                    <a:blip r:embed="rId10"/>
+                    <a:stretch>
+                      <a:fillRect/>
+                    </a:stretch>
+                  </pic:blipFill>
+                  <pic:spPr>
+                    <a:xfrm>
+                      <a:off x="0" y="0"/>
+                      <a:ext cx="5731510" cy="4701540"/>
+                    </a:xfrm>
+                    <a:prstGeom prst="rect">
+                      <a:avLst/>
+                    </a:prstGeom>
+                  </pic:spPr>
+                </pic:pic>
+              </a:graphicData>
+            </a:graphic>
+          </wp:inline>
+        </w:drawing>
+      </w:r>
+    </w:p>
+    <w:p>
+      <w:pPr>
+        <w:pStyle w:val="Heading2"/>
+      </w:pPr>
+      <w:r>
+        <w:lastRenderedPageBreak/>
+        <w:t>Customer.cs</w:t>
+      </w:r>
+    </w:p>
+    <w:p>
+      <w:r>
+        <w:rPr>
+          <w:noProof/>
+        </w:rPr>
+        <w:drawing>
+          <wp:inline distT="0" distB="0" distL="0" distR="0" wp14:anchorId="5BD03F24" wp14:editId="7EBAE700">
+            <wp:extent cx="3429000" cy="4610100"/>
+            <wp:effectExtent l="0" t="0" r="0" b="0"/>
+            <wp:docPr id="6" name="Picture 6"/>
+            <wp:cNvGraphicFramePr>
+              <a:graphicFrameLocks xmlns:a="http://schemas.openxmlformats.org/drawingml/2006/main" noChangeAspect="1"/>
+            </wp:cNvGraphicFramePr>
+            <a:graphic xmlns:a="http://schemas.openxmlformats.org/drawingml/2006/main">
+              <a:graphicData uri="http://schemas.openxmlformats.org/drawingml/2006/picture">
+                <pic:pic xmlns:pic="http://schemas.openxmlformats.org/drawingml/2006/picture">
+                  <pic:nvPicPr>
+                    <pic:cNvPr id="1" name=""/>
+                    <pic:cNvPicPr/>
+                  </pic:nvPicPr>
+                  <pic:blipFill>
+                    <a:blip r:embed="rId11"/>
+                    <a:stretch>
+                      <a:fillRect/>
+                    </a:stretch>
+                  </pic:blipFill>
+                  <pic:spPr>
+                    <a:xfrm>
+                      <a:off x="0" y="0"/>
+                      <a:ext cx="3429000" cy="4610100"/>
+                    </a:xfrm>
+                    <a:prstGeom prst="rect">
+                      <a:avLst/>
+                    </a:prstGeom>
+                  </pic:spPr>
+                </pic:pic>
+              </a:graphicData>
+            </a:graphic>
+          </wp:inline>
+        </w:drawing>
+      </w:r>
+    </w:p>
+    <w:p>
+      <w:pPr>
+        <w:pStyle w:val="Heading2"/>
+        <w:rPr>
+          <w:rStyle w:val="expand-control-text"/>
+        </w:rPr>
+      </w:pPr>
+      <w:r>
+        <w:rPr>
+          <w:rStyle w:val="expand-control-text"/>
+        </w:rPr>
+        <w:t>EnteringDetails.cs</w:t>
+      </w:r>
+    </w:p>
+    <w:p>
+      <w:bookmarkStart w:id="10" w:name="_GoBack"/>
+      <w:bookmarkEnd w:id="10"/>
+    </w:p>
+    <w:p>
+      <w:pPr>
+        <w:pStyle w:val="Heading2"/>
+        <w:rPr>
+          <w:rStyle w:val="expand-control-text"/>
+        </w:rPr>
+      </w:pPr>
+      <w:r>
+        <w:rPr>
+          <w:rStyle w:val="expand-control-text"/>
+        </w:rPr>
+        <w:t>ESCGym.cs</w:t>
+      </w:r>
+    </w:p>
     <w:p/>
     <w:p>
       <w:pPr>
         <w:pStyle w:val="Heading2"/>
-      </w:pPr>
-      <w:r>
-        <w:t>Customer.cs</w:t>
+        <w:rPr>
+          <w:rStyle w:val="expand-control-text"/>
+        </w:rPr>
+      </w:pPr>
+      <w:r>
+        <w:rPr>
+          <w:rStyle w:val="expand-control-text"/>
+        </w:rPr>
+        <w:t>Login.cs</w:t>
       </w:r>
     </w:p>
     <w:p/>
@@ -685,23 +817,62 @@
         <w:rPr>
           <w:rStyle w:val="expand-control-text"/>
         </w:rPr>
+        <w:t>SummaryValues.cs</w:t>
+      </w:r>
+    </w:p>
+    <w:p/>
+    <w:p>
+      <w:pPr>
+        <w:pStyle w:val="Heading2"/>
+        <w:rPr>
+          <w:rStyle w:val="expand-control-text"/>
+        </w:rPr>
+      </w:pPr>
+      <w:r>
+        <w:rPr>
+          <w:rStyle w:val="expand-control-text"/>
+        </w:rPr>
+        <w:t>Utility.cs</w:t>
+      </w:r>
+    </w:p>
+    <w:p/>
+    <w:p>
+      <w:pPr>
+        <w:pStyle w:val="Heading2"/>
+        <w:rPr>
+          <w:rStyle w:val="expand-control-text"/>
+        </w:rPr>
+      </w:pPr>
+      <w:r>
+        <w:rPr>
+          <w:rStyle w:val="expand-control-text"/>
+        </w:rPr>
         <w:lastRenderedPageBreak/>
-        <w:t>EnteringDetails.cs</w:t>
+        <w:t>Validator.cs</w:t>
       </w:r>
     </w:p>
     <w:p/>
     <w:p>
       <w:pPr>
-        <w:pStyle w:val="Heading2"/>
-        <w:rPr>
-          <w:rStyle w:val="expand-control-text"/>
-        </w:rPr>
-      </w:pPr>
-      <w:r>
-        <w:rPr>
-          <w:rStyle w:val="expand-control-text"/>
-        </w:rPr>
-        <w:t>ESCGym.cs</w:t>
+        <w:pStyle w:val="Heading1"/>
+      </w:pPr>
+      <w:bookmarkStart w:id="11" w:name="properties"/>
+      <w:r>
+        <w:t>Properties</w:t>
+      </w:r>
+    </w:p>
+    <w:p>
+      <w:pPr>
+        <w:pStyle w:val="Heading2"/>
+        <w:rPr>
+          <w:rStyle w:val="expand-control-text"/>
+        </w:rPr>
+      </w:pPr>
+      <w:r>
+        <w:rPr>
+          <w:rStyle w:val="expand-control-text"/>
+        </w:rPr>
+        <w:t>Adding properties</w:t>
       </w:r>
     </w:p>
     <w:p/>
@@ -716,22 +887,43 @@
         <w:rPr>
           <w:rStyle w:val="expand-control-text"/>
         </w:rPr>
-        <w:t>Login.cs</w:t>
+        <w:t>CalculatorEngine properties</w:t>
       </w:r>
     </w:p>
     <w:p/>
     <w:p>
       <w:pPr>
         <w:pStyle w:val="Heading2"/>
-        <w:rPr>
-          <w:rStyle w:val="expand-control-text"/>
-        </w:rPr>
-      </w:pPr>
-      <w:r>
-        <w:rPr>
-          <w:rStyle w:val="expand-control-text"/>
-        </w:rPr>
-        <w:t>SummaryValues.cs</w:t>
+      </w:pPr>
+      <w:r>
+        <w:rPr>
+          <w:rStyle w:val="expand-control-text"/>
+        </w:rPr>
+        <w:t>Customer properties</w:t>
+      </w:r>
+    </w:p>
+    <w:p>
+      <w:pPr>
+        <w:pStyle w:val="Heading1"/>
+      </w:pPr>
+      <w:bookmarkStart w:id="12" w:name="methods"/>
+      <w:bookmarkEnd w:id="11"/>
+      <w:r>
+        <w:t>Methods</w:t>
+      </w:r>
+    </w:p>
+    <w:p>
+      <w:pPr>
+        <w:pStyle w:val="Heading2"/>
+        <w:rPr>
+          <w:rStyle w:val="expand-control-text"/>
+        </w:rPr>
+      </w:pPr>
+      <w:r>
+        <w:rPr>
+          <w:rStyle w:val="expand-control-text"/>
+        </w:rPr>
+        <w:t>RoundValue : double</w:t>
       </w:r>
     </w:p>
     <w:p/>
@@ -746,217 +938,110 @@
         <w:rPr>
           <w:rStyle w:val="expand-control-text"/>
         </w:rPr>
-        <w:t>Utility.cs</w:t>
+        <w:t>GetBMICategory : string</w:t>
       </w:r>
     </w:p>
     <w:p/>
     <w:p>
       <w:pPr>
         <w:pStyle w:val="Heading2"/>
-        <w:rPr>
-          <w:rStyle w:val="expand-control-text"/>
-        </w:rPr>
-      </w:pPr>
-      <w:r>
-        <w:rPr>
-          <w:rStyle w:val="expand-control-text"/>
-        </w:rPr>
-        <w:t>Validator.cs</w:t>
+      </w:pPr>
+      <w:r>
+        <w:rPr>
+          <w:rStyle w:val="expand-control-text"/>
+        </w:rPr>
+        <w:t>BMR_HB : double</w:t>
+      </w:r>
+    </w:p>
+    <w:p>
+      <w:pPr>
+        <w:pStyle w:val="Heading1"/>
+      </w:pPr>
+      <w:bookmarkStart w:id="13" w:name="testing"/>
+      <w:bookmarkEnd w:id="12"/>
+      <w:r>
+        <w:t>Testing</w:t>
+      </w:r>
+    </w:p>
+    <w:p>
+      <w:pPr>
+        <w:pStyle w:val="Heading2"/>
+        <w:rPr>
+          <w:rStyle w:val="expand-control-text"/>
+        </w:rPr>
+      </w:pPr>
+      <w:r>
+        <w:rPr>
+          <w:rStyle w:val="expand-control-text"/>
+        </w:rPr>
+        <w:t>NUnit - Unit Tests</w:t>
       </w:r>
     </w:p>
     <w:p/>
     <w:p>
       <w:pPr>
+        <w:pStyle w:val="Heading2"/>
+        <w:rPr>
+          <w:rStyle w:val="expand-control-text"/>
+        </w:rPr>
+      </w:pPr>
+      <w:r>
+        <w:rPr>
+          <w:rStyle w:val="expand-control-text"/>
+        </w:rPr>
+        <w:t>CalculatorEngineTest.cs</w:t>
+      </w:r>
+    </w:p>
+    <w:p/>
+    <w:p>
+      <w:pPr>
+        <w:pStyle w:val="Heading2"/>
+        <w:rPr>
+          <w:rStyle w:val="expand-control-text"/>
+        </w:rPr>
+      </w:pPr>
+      <w:r>
+        <w:rPr>
+          <w:rStyle w:val="expand-control-text"/>
+        </w:rPr>
+        <w:t>CustomerTest.cs</w:t>
+      </w:r>
+    </w:p>
+    <w:p/>
+    <w:p>
+      <w:pPr>
+        <w:pStyle w:val="Heading2"/>
+        <w:rPr>
+          <w:rStyle w:val="expand-control-text"/>
+        </w:rPr>
+      </w:pPr>
+      <w:r>
+        <w:rPr>
+          <w:rStyle w:val="expand-control-text"/>
+        </w:rPr>
+        <w:t>UtilityTest.cs</w:t>
+      </w:r>
+    </w:p>
+    <w:p/>
+    <w:p>
+      <w:pPr>
+        <w:pStyle w:val="Heading2"/>
+      </w:pPr>
+      <w:r>
+        <w:rPr>
+          <w:rStyle w:val="expand-control-text"/>
+        </w:rPr>
+        <w:lastRenderedPageBreak/>
+        <w:t>ValidatorTest.cs</w:t>
+      </w:r>
+    </w:p>
+    <w:p/>
+    <w:p>
+      <w:pPr>
         <w:pStyle w:val="Heading1"/>
       </w:pPr>
-      <w:bookmarkStart w:id="10" w:name="properties"/>
-      <w:r>
-        <w:t>Properties</w:t>
-      </w:r>
-    </w:p>
-    <w:p>
-      <w:pPr>
-        <w:pStyle w:val="Heading2"/>
-        <w:rPr>
-          <w:rStyle w:val="expand-control-text"/>
-        </w:rPr>
-      </w:pPr>
-      <w:r>
-        <w:rPr>
-          <w:rStyle w:val="expand-control-text"/>
-        </w:rPr>
-        <w:t>Adding properties</w:t>
-      </w:r>
-    </w:p>
-    <w:p/>
-    <w:p>
-      <w:pPr>
-        <w:pStyle w:val="Heading2"/>
-        <w:rPr>
-          <w:rStyle w:val="expand-control-text"/>
-        </w:rPr>
-      </w:pPr>
-      <w:r>
-        <w:rPr>
-          <w:rStyle w:val="expand-control-text"/>
-        </w:rPr>
-        <w:t>CalculatorEngine properties</w:t>
-      </w:r>
-    </w:p>
-    <w:p/>
-    <w:p>
-      <w:pPr>
-        <w:pStyle w:val="Heading2"/>
-      </w:pPr>
-      <w:r>
-        <w:rPr>
-          <w:rStyle w:val="expand-control-text"/>
-        </w:rPr>
-        <w:t>Customer properties</w:t>
-      </w:r>
-    </w:p>
-    <w:p>
-      <w:pPr>
-        <w:pStyle w:val="Heading1"/>
-      </w:pPr>
-      <w:bookmarkStart w:id="11" w:name="methods"/>
-      <w:bookmarkEnd w:id="10"/>
-      <w:r>
-        <w:t>Methods</w:t>
-      </w:r>
-    </w:p>
-    <w:p>
-      <w:pPr>
-        <w:pStyle w:val="Heading2"/>
-        <w:rPr>
-          <w:rStyle w:val="expand-control-text"/>
-        </w:rPr>
-      </w:pPr>
-      <w:r>
-        <w:rPr>
-          <w:rStyle w:val="expand-control-text"/>
-        </w:rPr>
-        <w:t>RoundValue : double</w:t>
-      </w:r>
-    </w:p>
-    <w:p/>
-    <w:p>
-      <w:pPr>
-        <w:pStyle w:val="Heading2"/>
-        <w:rPr>
-          <w:rStyle w:val="expand-control-text"/>
-        </w:rPr>
-      </w:pPr>
-      <w:r>
-        <w:rPr>
-          <w:rStyle w:val="expand-control-text"/>
-        </w:rPr>
-        <w:t>GetBMICategory : string</w:t>
-      </w:r>
-    </w:p>
-    <w:p/>
-    <w:p>
-      <w:pPr>
-        <w:pStyle w:val="Heading2"/>
-      </w:pPr>
-      <w:r>
-        <w:rPr>
-          <w:rStyle w:val="expand-control-text"/>
-        </w:rPr>
-        <w:lastRenderedPageBreak/>
-        <w:t>BMR_HB : double</w:t>
-      </w:r>
-    </w:p>
-    <w:p>
-      <w:pPr>
-        <w:pStyle w:val="Heading1"/>
-      </w:pPr>
-      <w:bookmarkStart w:id="12" w:name="testing"/>
-      <w:bookmarkEnd w:id="11"/>
-      <w:r>
-        <w:t>Testing</w:t>
-      </w:r>
-    </w:p>
-    <w:p>
-      <w:pPr>
-        <w:pStyle w:val="Heading2"/>
-        <w:rPr>
-          <w:rStyle w:val="expand-control-text"/>
-        </w:rPr>
-      </w:pPr>
-      <w:r>
-        <w:rPr>
-          <w:rStyle w:val="expand-control-text"/>
-        </w:rPr>
-        <w:t>NUnit - Unit Tests</w:t>
-      </w:r>
-    </w:p>
-    <w:p/>
-    <w:p>
-      <w:pPr>
-        <w:pStyle w:val="Heading2"/>
-        <w:rPr>
-          <w:rStyle w:val="expand-control-text"/>
-        </w:rPr>
-      </w:pPr>
-      <w:r>
-        <w:rPr>
-          <w:rStyle w:val="expand-control-text"/>
-        </w:rPr>
-        <w:t>CalculatorEngineTest.cs</w:t>
-      </w:r>
-    </w:p>
-    <w:p/>
-    <w:p>
-      <w:pPr>
-        <w:pStyle w:val="Heading2"/>
-        <w:rPr>
-          <w:rStyle w:val="expand-control-text"/>
-        </w:rPr>
-      </w:pPr>
-      <w:r>
-        <w:rPr>
-          <w:rStyle w:val="expand-control-text"/>
-        </w:rPr>
-        <w:t>CustomerTest.cs</w:t>
-      </w:r>
-    </w:p>
-    <w:p/>
-    <w:p>
-      <w:pPr>
-        <w:pStyle w:val="Heading2"/>
-        <w:rPr>
-          <w:rStyle w:val="expand-control-text"/>
-        </w:rPr>
-      </w:pPr>
-      <w:r>
-        <w:rPr>
-          <w:rStyle w:val="expand-control-text"/>
-        </w:rPr>
-        <w:t>UtilityTest.cs</w:t>
-      </w:r>
-    </w:p>
-    <w:p/>
-    <w:p>
-      <w:pPr>
-        <w:pStyle w:val="Heading2"/>
-      </w:pPr>
-      <w:r>
-        <w:rPr>
-          <w:rStyle w:val="expand-control-text"/>
-        </w:rPr>
-        <w:t>ValidatorTest.cs</w:t>
-      </w:r>
-      <w:bookmarkStart w:id="13" w:name="_GoBack"/>
+      <w:bookmarkStart w:id="14" w:name="review"/>
       <w:bookmarkEnd w:id="13"/>
-    </w:p>
-    <w:p/>
-    <w:p>
-      <w:pPr>
-        <w:pStyle w:val="Heading1"/>
-      </w:pPr>
-      <w:bookmarkStart w:id="14" w:name="review"/>
-      <w:bookmarkEnd w:id="12"/>
       <w:r>
         <w:t>Review</w:t>
       </w:r>
@@ -2423,7 +2508,7 @@
 </file>
 
 <file path=customXml/itemProps1.xml><?xml version="1.0" encoding="utf-8"?>
-<ds:datastoreItem xmlns:ds="http://schemas.openxmlformats.org/officeDocument/2006/customXml" ds:itemID="{CB300682-EB62-4533-8C9B-FD7E9AE6C1F8}">
+<ds:datastoreItem xmlns:ds="http://schemas.openxmlformats.org/officeDocument/2006/customXml" ds:itemID="{BAA7CE24-1D3E-4E08-BE84-467292A6102B}">
   <ds:schemaRefs>
     <ds:schemaRef ds:uri="http://schemas.openxmlformats.org/officeDocument/2006/bibliography"/>
   </ds:schemaRefs>

</xml_diff>

<commit_message>
CalculatorEngine & CalculatorEngineTest cleaned, more documentation and spellcheck
</commit_message>
<xml_diff>
--- a/GymApp/Docs/README.docx
+++ b/GymApp/Docs/README.docx
@@ -769,12 +769,51 @@
         <w:rPr>
           <w:rStyle w:val="expand-control-text"/>
         </w:rPr>
+        <w:lastRenderedPageBreak/>
         <w:t>EnteringDetails.cs</w:t>
       </w:r>
     </w:p>
     <w:p>
-      <w:bookmarkStart w:id="10" w:name="_GoBack"/>
-      <w:bookmarkEnd w:id="10"/>
+      <w:r>
+        <w:rPr>
+          <w:noProof/>
+        </w:rPr>
+        <w:drawing>
+          <wp:inline distT="0" distB="0" distL="0" distR="0" wp14:anchorId="0BCC6FC0" wp14:editId="63614BFE">
+            <wp:extent cx="5731510" cy="5188585"/>
+            <wp:effectExtent l="0" t="0" r="0" b="0"/>
+            <wp:docPr id="7" name="Picture 7"/>
+            <wp:cNvGraphicFramePr>
+              <a:graphicFrameLocks xmlns:a="http://schemas.openxmlformats.org/drawingml/2006/main" noChangeAspect="1"/>
+            </wp:cNvGraphicFramePr>
+            <a:graphic xmlns:a="http://schemas.openxmlformats.org/drawingml/2006/main">
+              <a:graphicData uri="http://schemas.openxmlformats.org/drawingml/2006/picture">
+                <pic:pic xmlns:pic="http://schemas.openxmlformats.org/drawingml/2006/picture">
+                  <pic:nvPicPr>
+                    <pic:cNvPr id="1" name=""/>
+                    <pic:cNvPicPr/>
+                  </pic:nvPicPr>
+                  <pic:blipFill>
+                    <a:blip r:embed="rId12"/>
+                    <a:stretch>
+                      <a:fillRect/>
+                    </a:stretch>
+                  </pic:blipFill>
+                  <pic:spPr>
+                    <a:xfrm>
+                      <a:off x="0" y="0"/>
+                      <a:ext cx="5731510" cy="5188585"/>
+                    </a:xfrm>
+                    <a:prstGeom prst="rect">
+                      <a:avLst/>
+                    </a:prstGeom>
+                  </pic:spPr>
+                </pic:pic>
+              </a:graphicData>
+            </a:graphic>
+          </wp:inline>
+        </w:drawing>
+      </w:r>
     </w:p>
     <w:p>
       <w:pPr>
@@ -787,10 +826,52 @@
         <w:rPr>
           <w:rStyle w:val="expand-control-text"/>
         </w:rPr>
+        <w:lastRenderedPageBreak/>
         <w:t>ESCGym.cs</w:t>
       </w:r>
     </w:p>
-    <w:p/>
+    <w:p>
+      <w:r>
+        <w:rPr>
+          <w:noProof/>
+        </w:rPr>
+        <w:drawing>
+          <wp:inline distT="0" distB="0" distL="0" distR="0" wp14:anchorId="37213E08" wp14:editId="226FE4C3">
+            <wp:extent cx="5731510" cy="5032375"/>
+            <wp:effectExtent l="0" t="0" r="0" b="0"/>
+            <wp:docPr id="8" name="Picture 8"/>
+            <wp:cNvGraphicFramePr>
+              <a:graphicFrameLocks xmlns:a="http://schemas.openxmlformats.org/drawingml/2006/main" noChangeAspect="1"/>
+            </wp:cNvGraphicFramePr>
+            <a:graphic xmlns:a="http://schemas.openxmlformats.org/drawingml/2006/main">
+              <a:graphicData uri="http://schemas.openxmlformats.org/drawingml/2006/picture">
+                <pic:pic xmlns:pic="http://schemas.openxmlformats.org/drawingml/2006/picture">
+                  <pic:nvPicPr>
+                    <pic:cNvPr id="1" name=""/>
+                    <pic:cNvPicPr/>
+                  </pic:nvPicPr>
+                  <pic:blipFill>
+                    <a:blip r:embed="rId13"/>
+                    <a:stretch>
+                      <a:fillRect/>
+                    </a:stretch>
+                  </pic:blipFill>
+                  <pic:spPr>
+                    <a:xfrm>
+                      <a:off x="0" y="0"/>
+                      <a:ext cx="5731510" cy="5032375"/>
+                    </a:xfrm>
+                    <a:prstGeom prst="rect">
+                      <a:avLst/>
+                    </a:prstGeom>
+                  </pic:spPr>
+                </pic:pic>
+              </a:graphicData>
+            </a:graphic>
+          </wp:inline>
+        </w:drawing>
+      </w:r>
+    </w:p>
     <w:p>
       <w:pPr>
         <w:pStyle w:val="Heading2"/>
@@ -802,10 +883,52 @@
         <w:rPr>
           <w:rStyle w:val="expand-control-text"/>
         </w:rPr>
+        <w:lastRenderedPageBreak/>
         <w:t>Login.cs</w:t>
       </w:r>
     </w:p>
-    <w:p/>
+    <w:p>
+      <w:r>
+        <w:rPr>
+          <w:noProof/>
+        </w:rPr>
+        <w:drawing>
+          <wp:inline distT="0" distB="0" distL="0" distR="0" wp14:anchorId="09E3BF71" wp14:editId="107F3E4C">
+            <wp:extent cx="5731510" cy="5721985"/>
+            <wp:effectExtent l="0" t="0" r="0" b="0"/>
+            <wp:docPr id="9" name="Picture 9"/>
+            <wp:cNvGraphicFramePr>
+              <a:graphicFrameLocks xmlns:a="http://schemas.openxmlformats.org/drawingml/2006/main" noChangeAspect="1"/>
+            </wp:cNvGraphicFramePr>
+            <a:graphic xmlns:a="http://schemas.openxmlformats.org/drawingml/2006/main">
+              <a:graphicData uri="http://schemas.openxmlformats.org/drawingml/2006/picture">
+                <pic:pic xmlns:pic="http://schemas.openxmlformats.org/drawingml/2006/picture">
+                  <pic:nvPicPr>
+                    <pic:cNvPr id="1" name=""/>
+                    <pic:cNvPicPr/>
+                  </pic:nvPicPr>
+                  <pic:blipFill>
+                    <a:blip r:embed="rId14"/>
+                    <a:stretch>
+                      <a:fillRect/>
+                    </a:stretch>
+                  </pic:blipFill>
+                  <pic:spPr>
+                    <a:xfrm>
+                      <a:off x="0" y="0"/>
+                      <a:ext cx="5731510" cy="5721985"/>
+                    </a:xfrm>
+                    <a:prstGeom prst="rect">
+                      <a:avLst/>
+                    </a:prstGeom>
+                  </pic:spPr>
+                </pic:pic>
+              </a:graphicData>
+            </a:graphic>
+          </wp:inline>
+        </w:drawing>
+      </w:r>
+    </w:p>
     <w:p>
       <w:pPr>
         <w:pStyle w:val="Heading2"/>
@@ -817,25 +940,52 @@
         <w:rPr>
           <w:rStyle w:val="expand-control-text"/>
         </w:rPr>
-        <w:t>SummaryValues.cs</w:t>
-      </w:r>
-    </w:p>
-    <w:p/>
-    <w:p>
-      <w:pPr>
-        <w:pStyle w:val="Heading2"/>
-        <w:rPr>
-          <w:rStyle w:val="expand-control-text"/>
-        </w:rPr>
-      </w:pPr>
-      <w:r>
-        <w:rPr>
-          <w:rStyle w:val="expand-control-text"/>
-        </w:rPr>
+        <w:lastRenderedPageBreak/>
         <w:t>Utility.cs</w:t>
       </w:r>
     </w:p>
-    <w:p/>
+    <w:p>
+      <w:r>
+        <w:rPr>
+          <w:noProof/>
+        </w:rPr>
+        <w:drawing>
+          <wp:inline distT="0" distB="0" distL="0" distR="0" wp14:anchorId="73405C8B" wp14:editId="20BCA560">
+            <wp:extent cx="5731510" cy="5400675"/>
+            <wp:effectExtent l="0" t="0" r="0" b="0"/>
+            <wp:docPr id="10" name="Picture 10"/>
+            <wp:cNvGraphicFramePr>
+              <a:graphicFrameLocks xmlns:a="http://schemas.openxmlformats.org/drawingml/2006/main" noChangeAspect="1"/>
+            </wp:cNvGraphicFramePr>
+            <a:graphic xmlns:a="http://schemas.openxmlformats.org/drawingml/2006/main">
+              <a:graphicData uri="http://schemas.openxmlformats.org/drawingml/2006/picture">
+                <pic:pic xmlns:pic="http://schemas.openxmlformats.org/drawingml/2006/picture">
+                  <pic:nvPicPr>
+                    <pic:cNvPr id="1" name=""/>
+                    <pic:cNvPicPr/>
+                  </pic:nvPicPr>
+                  <pic:blipFill>
+                    <a:blip r:embed="rId15"/>
+                    <a:stretch>
+                      <a:fillRect/>
+                    </a:stretch>
+                  </pic:blipFill>
+                  <pic:spPr>
+                    <a:xfrm>
+                      <a:off x="0" y="0"/>
+                      <a:ext cx="5731510" cy="5400675"/>
+                    </a:xfrm>
+                    <a:prstGeom prst="rect">
+                      <a:avLst/>
+                    </a:prstGeom>
+                  </pic:spPr>
+                </pic:pic>
+              </a:graphicData>
+            </a:graphic>
+          </wp:inline>
+        </w:drawing>
+      </w:r>
+    </w:p>
     <w:p>
       <w:pPr>
         <w:pStyle w:val="Heading2"/>
@@ -851,18 +1001,474 @@
         <w:t>Validator.cs</w:t>
       </w:r>
     </w:p>
+    <w:p>
+      <w:r>
+        <w:rPr>
+          <w:noProof/>
+        </w:rPr>
+        <w:drawing>
+          <wp:inline distT="0" distB="0" distL="0" distR="0" wp14:anchorId="08C6CE9D" wp14:editId="00CA77EF">
+            <wp:extent cx="5731510" cy="3594735"/>
+            <wp:effectExtent l="0" t="0" r="0" b="0"/>
+            <wp:docPr id="11" name="Picture 11"/>
+            <wp:cNvGraphicFramePr>
+              <a:graphicFrameLocks xmlns:a="http://schemas.openxmlformats.org/drawingml/2006/main" noChangeAspect="1"/>
+            </wp:cNvGraphicFramePr>
+            <a:graphic xmlns:a="http://schemas.openxmlformats.org/drawingml/2006/main">
+              <a:graphicData uri="http://schemas.openxmlformats.org/drawingml/2006/picture">
+                <pic:pic xmlns:pic="http://schemas.openxmlformats.org/drawingml/2006/picture">
+                  <pic:nvPicPr>
+                    <pic:cNvPr id="1" name=""/>
+                    <pic:cNvPicPr/>
+                  </pic:nvPicPr>
+                  <pic:blipFill>
+                    <a:blip r:embed="rId16"/>
+                    <a:stretch>
+                      <a:fillRect/>
+                    </a:stretch>
+                  </pic:blipFill>
+                  <pic:spPr>
+                    <a:xfrm>
+                      <a:off x="0" y="0"/>
+                      <a:ext cx="5731510" cy="3594735"/>
+                    </a:xfrm>
+                    <a:prstGeom prst="rect">
+                      <a:avLst/>
+                    </a:prstGeom>
+                  </pic:spPr>
+                </pic:pic>
+              </a:graphicData>
+            </a:graphic>
+          </wp:inline>
+        </w:drawing>
+      </w:r>
+    </w:p>
+    <w:p>
+      <w:pPr>
+        <w:pStyle w:val="Heading1"/>
+      </w:pPr>
+      <w:bookmarkStart w:id="10" w:name="properties"/>
+      <w:r>
+        <w:t>Properties</w:t>
+      </w:r>
+    </w:p>
+    <w:p>
+      <w:pPr>
+        <w:pStyle w:val="Heading2"/>
+        <w:rPr>
+          <w:rStyle w:val="expand-control-text"/>
+        </w:rPr>
+      </w:pPr>
+      <w:r>
+        <w:rPr>
+          <w:rStyle w:val="expand-control-text"/>
+        </w:rPr>
+        <w:t>Adding properties</w:t>
+      </w:r>
+    </w:p>
+    <w:p>
+      <w:r>
+        <w:t>The first initial application didn't have any properties, instead it relied on public static variables in different classes to store and access the information. The revised application however now uses properties and fields in classes that must be instantiated. This is good because now multiple customers can be instantiated with different information instead. It is also useful for alter development like printing out a list of customers.</w:t>
+      </w:r>
+    </w:p>
+    <w:p>
+      <w:pPr>
+        <w:pStyle w:val="Heading2"/>
+        <w:rPr>
+          <w:rStyle w:val="expand-control-text"/>
+        </w:rPr>
+      </w:pPr>
+      <w:r>
+        <w:rPr>
+          <w:rStyle w:val="expand-control-text"/>
+        </w:rPr>
+        <w:t>CalculatorEngine properties</w:t>
+      </w:r>
+    </w:p>
+    <w:p>
+      <w:r>
+        <w:t>These properties are used in calculations of BMI, BMR and other information. Customer information is fed to this class which in turn is used in multiple methods and then assigned to new properties like BMI and BMR, which are used in different classes.</w:t>
+      </w:r>
+    </w:p>
+    <w:p>
+      <w:r>
+        <w:rPr>
+          <w:noProof/>
+        </w:rPr>
+        <w:lastRenderedPageBreak/>
+        <w:drawing>
+          <wp:inline distT="0" distB="0" distL="0" distR="0">
+            <wp:extent cx="5724525" cy="4114800"/>
+            <wp:effectExtent l="0" t="0" r="0" b="0"/>
+            <wp:docPr id="12" name="Picture 12"/>
+            <wp:cNvGraphicFramePr>
+              <a:graphicFrameLocks xmlns:a="http://schemas.openxmlformats.org/drawingml/2006/main" noChangeAspect="1"/>
+            </wp:cNvGraphicFramePr>
+            <a:graphic xmlns:a="http://schemas.openxmlformats.org/drawingml/2006/main">
+              <a:graphicData uri="http://schemas.openxmlformats.org/drawingml/2006/picture">
+                <pic:pic xmlns:pic="http://schemas.openxmlformats.org/drawingml/2006/picture">
+                  <pic:nvPicPr>
+                    <pic:cNvPr id="0" name="Picture 3"/>
+                    <pic:cNvPicPr>
+                      <a:picLocks noChangeAspect="1" noChangeArrowheads="1"/>
+                    </pic:cNvPicPr>
+                  </pic:nvPicPr>
+                  <pic:blipFill>
+                    <a:blip r:embed="rId17">
+                      <a:extLst>
+                        <a:ext uri="{28A0092B-C50C-407E-A947-70E740481C1C}">
+                          <a14:useLocalDpi xmlns:a14="http://schemas.microsoft.com/office/drawing/2010/main" val="0"/>
+                        </a:ext>
+                      </a:extLst>
+                    </a:blip>
+                    <a:srcRect/>
+                    <a:stretch>
+                      <a:fillRect/>
+                    </a:stretch>
+                  </pic:blipFill>
+                  <pic:spPr bwMode="auto">
+                    <a:xfrm>
+                      <a:off x="0" y="0"/>
+                      <a:ext cx="5724525" cy="4114800"/>
+                    </a:xfrm>
+                    <a:prstGeom prst="rect">
+                      <a:avLst/>
+                    </a:prstGeom>
+                    <a:noFill/>
+                    <a:ln>
+                      <a:noFill/>
+                    </a:ln>
+                  </pic:spPr>
+                </pic:pic>
+              </a:graphicData>
+            </a:graphic>
+          </wp:inline>
+        </w:drawing>
+      </w:r>
+    </w:p>
+    <w:p>
+      <w:pPr>
+        <w:pStyle w:val="Heading2"/>
+        <w:rPr>
+          <w:rStyle w:val="expand-control-text"/>
+        </w:rPr>
+      </w:pPr>
+      <w:r>
+        <w:rPr>
+          <w:rStyle w:val="expand-control-text"/>
+        </w:rPr>
+        <w:t>Customer properties</w:t>
+      </w:r>
+    </w:p>
+    <w:p>
+      <w:r>
+        <w:t>Customer properties include personal information like name, address and email. These are used to store BMI and other information in the main form.</w:t>
+      </w:r>
+    </w:p>
+    <w:p>
+      <w:r>
+        <w:rPr>
+          <w:noProof/>
+        </w:rPr>
+        <w:lastRenderedPageBreak/>
+        <w:drawing>
+          <wp:inline distT="0" distB="0" distL="0" distR="0" wp14:anchorId="0D00904C" wp14:editId="5A355E14">
+            <wp:extent cx="5172075" cy="5067300"/>
+            <wp:effectExtent l="0" t="0" r="9525" b="0"/>
+            <wp:docPr id="13" name="Picture 13"/>
+            <wp:cNvGraphicFramePr>
+              <a:graphicFrameLocks xmlns:a="http://schemas.openxmlformats.org/drawingml/2006/main" noChangeAspect="1"/>
+            </wp:cNvGraphicFramePr>
+            <a:graphic xmlns:a="http://schemas.openxmlformats.org/drawingml/2006/main">
+              <a:graphicData uri="http://schemas.openxmlformats.org/drawingml/2006/picture">
+                <pic:pic xmlns:pic="http://schemas.openxmlformats.org/drawingml/2006/picture">
+                  <pic:nvPicPr>
+                    <pic:cNvPr id="1" name=""/>
+                    <pic:cNvPicPr/>
+                  </pic:nvPicPr>
+                  <pic:blipFill>
+                    <a:blip r:embed="rId18"/>
+                    <a:stretch>
+                      <a:fillRect/>
+                    </a:stretch>
+                  </pic:blipFill>
+                  <pic:spPr>
+                    <a:xfrm>
+                      <a:off x="0" y="0"/>
+                      <a:ext cx="5172075" cy="5067300"/>
+                    </a:xfrm>
+                    <a:prstGeom prst="rect">
+                      <a:avLst/>
+                    </a:prstGeom>
+                  </pic:spPr>
+                </pic:pic>
+              </a:graphicData>
+            </a:graphic>
+          </wp:inline>
+        </w:drawing>
+      </w:r>
+    </w:p>
+    <w:p>
+      <w:pPr>
+        <w:pStyle w:val="Heading1"/>
+      </w:pPr>
+      <w:bookmarkStart w:id="11" w:name="methods"/>
+      <w:bookmarkEnd w:id="10"/>
+      <w:r>
+        <w:t>Methods</w:t>
+      </w:r>
+    </w:p>
+    <w:p>
+      <w:pPr>
+        <w:pStyle w:val="Heading2"/>
+        <w:rPr>
+          <w:rStyle w:val="expand-control-text"/>
+        </w:rPr>
+      </w:pPr>
+      <w:r>
+        <w:rPr>
+          <w:rStyle w:val="expand-control-text"/>
+        </w:rPr>
+        <w:t>RoundValue : double</w:t>
+      </w:r>
+    </w:p>
+    <w:p>
+      <w:r>
+        <w:t xml:space="preserve">This is a </w:t>
+      </w:r>
+      <w:r>
+        <w:t>simple</w:t>
+      </w:r>
+      <w:r>
+        <w:t xml:space="preserve"> method in the Utility class, it takes a value and how many decimal places the value should be rounded to.</w:t>
+      </w:r>
+      <w:r>
+        <w:t xml:space="preserve"> I’ve done it this way as it makes maintaining easier and avoids hardcoding values.</w:t>
+      </w:r>
+    </w:p>
+    <w:p>
+      <w:r>
+        <w:rPr>
+          <w:noProof/>
+        </w:rPr>
+        <w:lastRenderedPageBreak/>
+        <w:drawing>
+          <wp:inline distT="0" distB="0" distL="0" distR="0">
+            <wp:extent cx="4486275" cy="3173402"/>
+            <wp:effectExtent l="0" t="0" r="0" b="0"/>
+            <wp:docPr id="14" name="Picture 14"/>
+            <wp:cNvGraphicFramePr>
+              <a:graphicFrameLocks xmlns:a="http://schemas.openxmlformats.org/drawingml/2006/main" noChangeAspect="1"/>
+            </wp:cNvGraphicFramePr>
+            <a:graphic xmlns:a="http://schemas.openxmlformats.org/drawingml/2006/main">
+              <a:graphicData uri="http://schemas.openxmlformats.org/drawingml/2006/picture">
+                <pic:pic xmlns:pic="http://schemas.openxmlformats.org/drawingml/2006/picture">
+                  <pic:nvPicPr>
+                    <pic:cNvPr id="0" name="Picture 4"/>
+                    <pic:cNvPicPr>
+                      <a:picLocks noChangeAspect="1" noChangeArrowheads="1"/>
+                    </pic:cNvPicPr>
+                  </pic:nvPicPr>
+                  <pic:blipFill>
+                    <a:blip r:embed="rId19">
+                      <a:extLst>
+                        <a:ext uri="{28A0092B-C50C-407E-A947-70E740481C1C}">
+                          <a14:useLocalDpi xmlns:a14="http://schemas.microsoft.com/office/drawing/2010/main" val="0"/>
+                        </a:ext>
+                      </a:extLst>
+                    </a:blip>
+                    <a:srcRect/>
+                    <a:stretch>
+                      <a:fillRect/>
+                    </a:stretch>
+                  </pic:blipFill>
+                  <pic:spPr bwMode="auto">
+                    <a:xfrm>
+                      <a:off x="0" y="0"/>
+                      <a:ext cx="4510831" cy="3190772"/>
+                    </a:xfrm>
+                    <a:prstGeom prst="rect">
+                      <a:avLst/>
+                    </a:prstGeom>
+                    <a:noFill/>
+                    <a:ln>
+                      <a:noFill/>
+                    </a:ln>
+                  </pic:spPr>
+                </pic:pic>
+              </a:graphicData>
+            </a:graphic>
+          </wp:inline>
+        </w:drawing>
+      </w:r>
+    </w:p>
+    <w:p>
+      <w:pPr>
+        <w:pStyle w:val="Heading2"/>
+        <w:rPr>
+          <w:rStyle w:val="expand-control-text"/>
+        </w:rPr>
+      </w:pPr>
+      <w:r>
+        <w:rPr>
+          <w:rStyle w:val="expand-control-text"/>
+        </w:rPr>
+        <w:t>GetBMICategory : string</w:t>
+      </w:r>
+    </w:p>
+    <w:p>
+      <w:r>
+        <w:t>This method checks the value of the BMI and returns a string accordingly for their current weight category.</w:t>
+      </w:r>
+      <w:r>
+        <w:t xml:space="preserve"> This method is easy to maintain since we know the BMI requirements from the scenario, we can use hardcoded values to return the correct BMI category.</w:t>
+      </w:r>
+    </w:p>
+    <w:p>
+      <w:r>
+        <w:rPr>
+          <w:noProof/>
+        </w:rPr>
+        <w:drawing>
+          <wp:inline distT="0" distB="0" distL="0" distR="0" wp14:anchorId="57D3BF17" wp14:editId="2860423F">
+            <wp:extent cx="4286250" cy="3219450"/>
+            <wp:effectExtent l="0" t="0" r="0" b="0"/>
+            <wp:docPr id="15" name="Picture 15"/>
+            <wp:cNvGraphicFramePr>
+              <a:graphicFrameLocks xmlns:a="http://schemas.openxmlformats.org/drawingml/2006/main" noChangeAspect="1"/>
+            </wp:cNvGraphicFramePr>
+            <a:graphic xmlns:a="http://schemas.openxmlformats.org/drawingml/2006/main">
+              <a:graphicData uri="http://schemas.openxmlformats.org/drawingml/2006/picture">
+                <pic:pic xmlns:pic="http://schemas.openxmlformats.org/drawingml/2006/picture">
+                  <pic:nvPicPr>
+                    <pic:cNvPr id="1" name=""/>
+                    <pic:cNvPicPr/>
+                  </pic:nvPicPr>
+                  <pic:blipFill>
+                    <a:blip r:embed="rId20"/>
+                    <a:stretch>
+                      <a:fillRect/>
+                    </a:stretch>
+                  </pic:blipFill>
+                  <pic:spPr>
+                    <a:xfrm>
+                      <a:off x="0" y="0"/>
+                      <a:ext cx="4286250" cy="3219450"/>
+                    </a:xfrm>
+                    <a:prstGeom prst="rect">
+                      <a:avLst/>
+                    </a:prstGeom>
+                  </pic:spPr>
+                </pic:pic>
+              </a:graphicData>
+            </a:graphic>
+          </wp:inline>
+        </w:drawing>
+      </w:r>
+    </w:p>
+    <w:p>
+      <w:pPr>
+        <w:pStyle w:val="Heading2"/>
+        <w:rPr>
+          <w:rStyle w:val="expand-control-text"/>
+        </w:rPr>
+      </w:pPr>
+      <w:r>
+        <w:rPr>
+          <w:rStyle w:val="expand-control-text"/>
+        </w:rPr>
+        <w:t>BMR_HB : double</w:t>
+      </w:r>
+    </w:p>
+    <w:p>
+      <w:r>
+        <w:t xml:space="preserve">This method is </w:t>
+      </w:r>
+      <w:r>
+        <w:t>similar for</w:t>
+      </w:r>
+      <w:r>
+        <w:t xml:space="preserve"> calculat</w:t>
+      </w:r>
+      <w:r>
+        <w:t>ing</w:t>
+      </w:r>
+      <w:bookmarkStart w:id="12" w:name="_GoBack"/>
+      <w:bookmarkEnd w:id="12"/>
+      <w:r>
+        <w:t xml:space="preserve"> the BMR, this method however uses the non-revised Harris-Benedict equation, so this allows the gym staff to now choose one of two equations.</w:t>
+      </w:r>
+    </w:p>
+    <w:p>
+      <w:r>
+        <w:rPr>
+          <w:noProof/>
+        </w:rPr>
+        <w:lastRenderedPageBreak/>
+        <w:drawing>
+          <wp:inline distT="0" distB="0" distL="0" distR="0" wp14:anchorId="7557B8F0" wp14:editId="41ECCA5F">
+            <wp:extent cx="5731510" cy="5687060"/>
+            <wp:effectExtent l="0" t="0" r="0" b="0"/>
+            <wp:docPr id="16" name="Picture 16"/>
+            <wp:cNvGraphicFramePr>
+              <a:graphicFrameLocks xmlns:a="http://schemas.openxmlformats.org/drawingml/2006/main" noChangeAspect="1"/>
+            </wp:cNvGraphicFramePr>
+            <a:graphic xmlns:a="http://schemas.openxmlformats.org/drawingml/2006/main">
+              <a:graphicData uri="http://schemas.openxmlformats.org/drawingml/2006/picture">
+                <pic:pic xmlns:pic="http://schemas.openxmlformats.org/drawingml/2006/picture">
+                  <pic:nvPicPr>
+                    <pic:cNvPr id="1" name=""/>
+                    <pic:cNvPicPr/>
+                  </pic:nvPicPr>
+                  <pic:blipFill>
+                    <a:blip r:embed="rId21"/>
+                    <a:stretch>
+                      <a:fillRect/>
+                    </a:stretch>
+                  </pic:blipFill>
+                  <pic:spPr>
+                    <a:xfrm>
+                      <a:off x="0" y="0"/>
+                      <a:ext cx="5731510" cy="5687060"/>
+                    </a:xfrm>
+                    <a:prstGeom prst="rect">
+                      <a:avLst/>
+                    </a:prstGeom>
+                  </pic:spPr>
+                </pic:pic>
+              </a:graphicData>
+            </a:graphic>
+          </wp:inline>
+        </w:drawing>
+      </w:r>
+    </w:p>
+    <w:p>
+      <w:pPr>
+        <w:pStyle w:val="Heading1"/>
+      </w:pPr>
+      <w:bookmarkStart w:id="13" w:name="testing"/>
+      <w:bookmarkEnd w:id="11"/>
+      <w:r>
+        <w:t>Testing</w:t>
+      </w:r>
+    </w:p>
+    <w:p>
+      <w:pPr>
+        <w:pStyle w:val="Heading2"/>
+        <w:rPr>
+          <w:rStyle w:val="expand-control-text"/>
+        </w:rPr>
+      </w:pPr>
+      <w:r>
+        <w:rPr>
+          <w:rStyle w:val="expand-control-text"/>
+        </w:rPr>
+        <w:t>NUnit - Unit Tests</w:t>
+      </w:r>
+    </w:p>
     <w:p/>
     <w:p>
       <w:pPr>
-        <w:pStyle w:val="Heading1"/>
-      </w:pPr>
-      <w:bookmarkStart w:id="11" w:name="properties"/>
-      <w:r>
-        <w:t>Properties</w:t>
-      </w:r>
-    </w:p>
-    <w:p>
-      <w:pPr>
         <w:pStyle w:val="Heading2"/>
         <w:rPr>
           <w:rStyle w:val="expand-control-text"/>
@@ -872,7 +1478,7 @@
         <w:rPr>
           <w:rStyle w:val="expand-control-text"/>
         </w:rPr>
-        <w:t>Adding properties</w:t>
+        <w:t>CalculatorEngineTest.cs</w:t>
       </w:r>
     </w:p>
     <w:p/>
@@ -887,151 +1493,34 @@
         <w:rPr>
           <w:rStyle w:val="expand-control-text"/>
         </w:rPr>
-        <w:t>CalculatorEngine properties</w:t>
+        <w:t>CustomerTest.cs</w:t>
       </w:r>
     </w:p>
     <w:p/>
     <w:p>
       <w:pPr>
         <w:pStyle w:val="Heading2"/>
-      </w:pPr>
-      <w:r>
         <w:rPr>
           <w:rStyle w:val="expand-control-text"/>
         </w:rPr>
-        <w:t>Customer properties</w:t>
-      </w:r>
-    </w:p>
-    <w:p>
-      <w:pPr>
-        <w:pStyle w:val="Heading1"/>
-      </w:pPr>
-      <w:bookmarkStart w:id="12" w:name="methods"/>
-      <w:bookmarkEnd w:id="11"/>
-      <w:r>
-        <w:t>Methods</w:t>
-      </w:r>
-    </w:p>
-    <w:p>
-      <w:pPr>
-        <w:pStyle w:val="Heading2"/>
+      </w:pPr>
+      <w:r>
         <w:rPr>
           <w:rStyle w:val="expand-control-text"/>
         </w:rPr>
+        <w:lastRenderedPageBreak/>
+        <w:t>UtilityTest.cs</w:t>
+      </w:r>
+    </w:p>
+    <w:p/>
+    <w:p>
+      <w:pPr>
+        <w:pStyle w:val="Heading2"/>
       </w:pPr>
       <w:r>
         <w:rPr>
           <w:rStyle w:val="expand-control-text"/>
         </w:rPr>
-        <w:t>RoundValue : double</w:t>
-      </w:r>
-    </w:p>
-    <w:p/>
-    <w:p>
-      <w:pPr>
-        <w:pStyle w:val="Heading2"/>
-        <w:rPr>
-          <w:rStyle w:val="expand-control-text"/>
-        </w:rPr>
-      </w:pPr>
-      <w:r>
-        <w:rPr>
-          <w:rStyle w:val="expand-control-text"/>
-        </w:rPr>
-        <w:t>GetBMICategory : string</w:t>
-      </w:r>
-    </w:p>
-    <w:p/>
-    <w:p>
-      <w:pPr>
-        <w:pStyle w:val="Heading2"/>
-      </w:pPr>
-      <w:r>
-        <w:rPr>
-          <w:rStyle w:val="expand-control-text"/>
-        </w:rPr>
-        <w:t>BMR_HB : double</w:t>
-      </w:r>
-    </w:p>
-    <w:p>
-      <w:pPr>
-        <w:pStyle w:val="Heading1"/>
-      </w:pPr>
-      <w:bookmarkStart w:id="13" w:name="testing"/>
-      <w:bookmarkEnd w:id="12"/>
-      <w:r>
-        <w:t>Testing</w:t>
-      </w:r>
-    </w:p>
-    <w:p>
-      <w:pPr>
-        <w:pStyle w:val="Heading2"/>
-        <w:rPr>
-          <w:rStyle w:val="expand-control-text"/>
-        </w:rPr>
-      </w:pPr>
-      <w:r>
-        <w:rPr>
-          <w:rStyle w:val="expand-control-text"/>
-        </w:rPr>
-        <w:t>NUnit - Unit Tests</w:t>
-      </w:r>
-    </w:p>
-    <w:p/>
-    <w:p>
-      <w:pPr>
-        <w:pStyle w:val="Heading2"/>
-        <w:rPr>
-          <w:rStyle w:val="expand-control-text"/>
-        </w:rPr>
-      </w:pPr>
-      <w:r>
-        <w:rPr>
-          <w:rStyle w:val="expand-control-text"/>
-        </w:rPr>
-        <w:t>CalculatorEngineTest.cs</w:t>
-      </w:r>
-    </w:p>
-    <w:p/>
-    <w:p>
-      <w:pPr>
-        <w:pStyle w:val="Heading2"/>
-        <w:rPr>
-          <w:rStyle w:val="expand-control-text"/>
-        </w:rPr>
-      </w:pPr>
-      <w:r>
-        <w:rPr>
-          <w:rStyle w:val="expand-control-text"/>
-        </w:rPr>
-        <w:t>CustomerTest.cs</w:t>
-      </w:r>
-    </w:p>
-    <w:p/>
-    <w:p>
-      <w:pPr>
-        <w:pStyle w:val="Heading2"/>
-        <w:rPr>
-          <w:rStyle w:val="expand-control-text"/>
-        </w:rPr>
-      </w:pPr>
-      <w:r>
-        <w:rPr>
-          <w:rStyle w:val="expand-control-text"/>
-        </w:rPr>
-        <w:t>UtilityTest.cs</w:t>
-      </w:r>
-    </w:p>
-    <w:p/>
-    <w:p>
-      <w:pPr>
-        <w:pStyle w:val="Heading2"/>
-      </w:pPr>
-      <w:r>
-        <w:rPr>
-          <w:rStyle w:val="expand-control-text"/>
-        </w:rPr>
-        <w:lastRenderedPageBreak/>
         <w:t>ValidatorTest.cs</w:t>
       </w:r>
     </w:p>
@@ -2508,7 +2997,7 @@
 </file>
 
 <file path=customXml/itemProps1.xml><?xml version="1.0" encoding="utf-8"?>
-<ds:datastoreItem xmlns:ds="http://schemas.openxmlformats.org/officeDocument/2006/customXml" ds:itemID="{BAA7CE24-1D3E-4E08-BE84-467292A6102B}">
+<ds:datastoreItem xmlns:ds="http://schemas.openxmlformats.org/officeDocument/2006/customXml" ds:itemID="{019C3089-F025-4939-8967-17D2FF35EC81}">
   <ds:schemaRefs>
     <ds:schemaRef ds:uri="http://schemas.openxmlformats.org/officeDocument/2006/bibliography"/>
   </ds:schemaRefs>

</xml_diff>